<commit_message>
Last Modification June 5, 2014
</commit_message>
<xml_diff>
--- a/Progress Report.docx
+++ b/Progress Report.docx
@@ -578,18 +578,8 @@
                 <w:bCs/>
                 <w:sz w:val="32"/>
               </w:rPr>
-              <w:t xml:space="preserve">Sean </w:t>
+              <w:t>Sean Bechhofer</w:t>
             </w:r>
-            <w:proofErr w:type="spellStart"/>
-            <w:r>
-              <w:rPr>
-                <w:rFonts w:ascii="Times New Roman" w:hAnsi="Times New Roman" w:cs="Times New Roman"/>
-                <w:bCs/>
-                <w:sz w:val="32"/>
-              </w:rPr>
-              <w:t>Bechhofer</w:t>
-            </w:r>
-            <w:proofErr w:type="spellEnd"/>
           </w:p>
         </w:tc>
       </w:tr>
@@ -5659,21 +5649,7 @@
         <w:rPr>
           <w:rFonts w:ascii="Times New Roman" w:hAnsi="Times New Roman" w:cs="Times New Roman"/>
         </w:rPr>
-        <w:t xml:space="preserve">using an interactive user </w:t>
-      </w:r>
-      <w:proofErr w:type="gramStart"/>
-      <w:r>
-        <w:rPr>
-          <w:rFonts w:ascii="Times New Roman" w:hAnsi="Times New Roman" w:cs="Times New Roman"/>
-        </w:rPr>
-        <w:t>interface</w:t>
-      </w:r>
-      <w:proofErr w:type="gramEnd"/>
-      <w:r>
-        <w:rPr>
-          <w:rFonts w:ascii="Times New Roman" w:hAnsi="Times New Roman" w:cs="Times New Roman"/>
-        </w:rPr>
-        <w:t xml:space="preserve">. </w:t>
+        <w:t xml:space="preserve">using an interactive user interface. </w:t>
       </w:r>
       <w:r>
         <w:rPr>
@@ -7191,19 +7167,11 @@
         </w:rPr>
         <w:t xml:space="preserve"> </w:t>
       </w:r>
-      <w:proofErr w:type="gramStart"/>
-      <w:r>
-        <w:rPr>
-          <w:rFonts w:ascii="Times New Roman" w:hAnsi="Times New Roman" w:cs="Times New Roman"/>
-        </w:rPr>
-        <w:t>OWL 2 have</w:t>
-      </w:r>
-      <w:proofErr w:type="gramEnd"/>
-      <w:r>
-        <w:rPr>
-          <w:rFonts w:ascii="Times New Roman" w:hAnsi="Times New Roman" w:cs="Times New Roman"/>
-        </w:rPr>
-        <w:t xml:space="preserve"> several syntaxes and semantics, usually </w:t>
+      <w:r>
+        <w:rPr>
+          <w:rFonts w:ascii="Times New Roman" w:hAnsi="Times New Roman" w:cs="Times New Roman"/>
+        </w:rPr>
+        <w:t xml:space="preserve">OWL 2 have several syntaxes and semantics, usually </w:t>
       </w:r>
       <w:r>
         <w:rPr>
@@ -7298,14 +7266,30 @@
       <w:r>
         <w:t xml:space="preserve">Figure </w:t>
       </w:r>
-      <w:fldSimple w:instr=" SEQ Figure \* ARABIC ">
-        <w:r>
-          <w:rPr>
-            <w:noProof/>
-          </w:rPr>
-          <w:t>1</w:t>
-        </w:r>
-      </w:fldSimple>
+      <w:r>
+        <w:fldChar w:fldCharType="begin"/>
+      </w:r>
+      <w:r>
+        <w:instrText xml:space="preserve"> S</w:instrText>
+      </w:r>
+      <w:r>
+        <w:instrText xml:space="preserve">EQ Figure \* ARABIC </w:instrText>
+      </w:r>
+      <w:r>
+        <w:fldChar w:fldCharType="separate"/>
+      </w:r>
+      <w:r>
+        <w:rPr>
+          <w:noProof/>
+        </w:rPr>
+        <w:t>1</w:t>
+      </w:r>
+      <w:r>
+        <w:rPr>
+          <w:noProof/>
+        </w:rPr>
+        <w:fldChar w:fldCharType="end"/>
+      </w:r>
       <w:r>
         <w:t>: The structure of OWL 2</w:t>
       </w:r>
@@ -7603,49 +7587,7 @@
         <w:rPr>
           <w:rFonts w:ascii="Times New Roman" w:hAnsi="Times New Roman" w:cs="Times New Roman"/>
         </w:rPr>
-        <w:t>, and it could take many forms in different areas. It is used in the web as a set of Hypertext Transfer Protocol (HTTP). Also, it has heavy use as libraries of programming language. API is used in different forms such as libraries of programming languages. For example, Java APIs. In object-oriented languages like java, the API is a set of classes and methods to be accessed and used. Basic examples would be like using the inputting and outputting classes e.g. (</w:t>
-      </w:r>
-      <w:proofErr w:type="spellStart"/>
-      <w:r>
-        <w:rPr>
-          <w:rFonts w:ascii="Times New Roman" w:hAnsi="Times New Roman" w:cs="Times New Roman"/>
-        </w:rPr>
-        <w:t>BufferedReader</w:t>
-      </w:r>
-      <w:proofErr w:type="spellEnd"/>
-      <w:r>
-        <w:rPr>
-          <w:rFonts w:ascii="Times New Roman" w:hAnsi="Times New Roman" w:cs="Times New Roman"/>
-        </w:rPr>
-        <w:t xml:space="preserve"> and </w:t>
-      </w:r>
-      <w:proofErr w:type="spellStart"/>
-      <w:r>
-        <w:rPr>
-          <w:rFonts w:ascii="Times New Roman" w:hAnsi="Times New Roman" w:cs="Times New Roman"/>
-        </w:rPr>
-        <w:t>BufferedWriter</w:t>
-      </w:r>
-      <w:proofErr w:type="spellEnd"/>
-      <w:r>
-        <w:rPr>
-          <w:rFonts w:ascii="Times New Roman" w:hAnsi="Times New Roman" w:cs="Times New Roman"/>
-        </w:rPr>
-        <w:t xml:space="preserve"> classes in java). Since this project will be built using java-programming language, the API used is a java API </w:t>
-      </w:r>
-      <w:proofErr w:type="gramStart"/>
-      <w:r>
-        <w:rPr>
-          <w:rFonts w:ascii="Times New Roman" w:hAnsi="Times New Roman" w:cs="Times New Roman"/>
-        </w:rPr>
-        <w:t>which</w:t>
-      </w:r>
-      <w:proofErr w:type="gramEnd"/>
-      <w:r>
-        <w:rPr>
-          <w:rFonts w:ascii="Times New Roman" w:hAnsi="Times New Roman" w:cs="Times New Roman"/>
-        </w:rPr>
-        <w:t xml:space="preserve"> is called OWL API. OWL API is a set of classes and methods that facilitate the access to </w:t>
+        <w:t xml:space="preserve">, and it could take many forms in different areas. It is used in the web as a set of Hypertext Transfer Protocol (HTTP). Also, it has heavy use as libraries of programming language. API is used in different forms such as libraries of programming languages. For example, Java APIs. In object-oriented languages like java, the API is a set of classes and methods to be accessed and used. Basic examples would be like using the inputting and outputting classes e.g. (BufferedReader and BufferedWriter classes in java). Since this project will be built using java-programming language, the API used is a java API which is called OWL API. OWL API is a set of classes and methods that facilitate the access to </w:t>
       </w:r>
       <w:r>
         <w:rPr>
@@ -7900,7 +7842,19 @@
         <w:rPr>
           <w:rFonts w:ascii="Times New Roman" w:hAnsi="Times New Roman" w:cs="Times New Roman"/>
         </w:rPr>
-        <w:t>. OntologyManager interface manage all changes in ontology as seen in Figure 1 below</w:t>
+        <w:t>. OntologyManager interface manage all changes</w:t>
+      </w:r>
+      <w:r>
+        <w:rPr>
+          <w:rFonts w:ascii="Times New Roman" w:hAnsi="Times New Roman" w:cs="Times New Roman"/>
+        </w:rPr>
+        <w:t xml:space="preserve"> in ontology as seen in Figure 2</w:t>
+      </w:r>
+      <w:r>
+        <w:rPr>
+          <w:rFonts w:ascii="Times New Roman" w:hAnsi="Times New Roman" w:cs="Times New Roman"/>
+        </w:rPr>
+        <w:t xml:space="preserve"> below</w:t>
       </w:r>
       <w:r>
         <w:rPr>
@@ -7990,14 +7944,27 @@
       <w:r>
         <w:t xml:space="preserve">Figure </w:t>
       </w:r>
-      <w:fldSimple w:instr=" SEQ Figure \* ARABIC ">
-        <w:r>
-          <w:rPr>
-            <w:noProof/>
-          </w:rPr>
-          <w:t>2</w:t>
-        </w:r>
-      </w:fldSimple>
+      <w:r>
+        <w:fldChar w:fldCharType="begin"/>
+      </w:r>
+      <w:r>
+        <w:instrText xml:space="preserve"> SEQ Figure \* ARABIC </w:instrText>
+      </w:r>
+      <w:r>
+        <w:fldChar w:fldCharType="separate"/>
+      </w:r>
+      <w:r>
+        <w:rPr>
+          <w:noProof/>
+        </w:rPr>
+        <w:t>2</w:t>
+      </w:r>
+      <w:r>
+        <w:rPr>
+          <w:noProof/>
+        </w:rPr>
+        <w:fldChar w:fldCharType="end"/>
+      </w:r>
       <w:r>
         <w:t>: UML diagram showing the management of ontologies using OWL API</w:t>
       </w:r>
@@ -8082,47 +8049,11 @@
         </w:rPr>
         <w:t xml:space="preserve">already </w:t>
       </w:r>
-      <w:proofErr w:type="gramStart"/>
-      <w:r>
-        <w:rPr>
-          <w:rFonts w:ascii="Times New Roman" w:hAnsi="Times New Roman" w:cs="Times New Roman"/>
-        </w:rPr>
-        <w:t>exist</w:t>
-      </w:r>
-      <w:proofErr w:type="gramEnd"/>
-      <w:r>
-        <w:rPr>
-          <w:rFonts w:ascii="Times New Roman" w:hAnsi="Times New Roman" w:cs="Times New Roman"/>
-        </w:rPr>
-        <w:t xml:space="preserve"> implementations of reasoners such as </w:t>
-      </w:r>
-      <w:proofErr w:type="spellStart"/>
-      <w:r>
-        <w:rPr>
-          <w:rFonts w:ascii="Times New Roman" w:hAnsi="Times New Roman" w:cs="Times New Roman"/>
-        </w:rPr>
-        <w:t>FaCT</w:t>
-      </w:r>
-      <w:proofErr w:type="spellEnd"/>
-      <w:r>
-        <w:rPr>
-          <w:rFonts w:ascii="Times New Roman" w:hAnsi="Times New Roman" w:cs="Times New Roman"/>
-        </w:rPr>
-        <w:t xml:space="preserve">++, </w:t>
-      </w:r>
-      <w:proofErr w:type="spellStart"/>
-      <w:r>
-        <w:rPr>
-          <w:rFonts w:ascii="Times New Roman" w:hAnsi="Times New Roman" w:cs="Times New Roman"/>
-        </w:rPr>
-        <w:t>HermiT</w:t>
-      </w:r>
-      <w:proofErr w:type="spellEnd"/>
-      <w:r>
-        <w:rPr>
-          <w:rFonts w:ascii="Times New Roman" w:hAnsi="Times New Roman" w:cs="Times New Roman"/>
-        </w:rPr>
-        <w:t>, and Pellet.</w:t>
+      <w:r>
+        <w:rPr>
+          <w:rFonts w:ascii="Times New Roman" w:hAnsi="Times New Roman" w:cs="Times New Roman"/>
+        </w:rPr>
+        <w:t>exist implementations of reasoners such as FaCT++, HermiT, and Pellet.</w:t>
       </w:r>
     </w:p>
     <w:p>
@@ -8842,7 +8773,6 @@
         </w:rPr>
         <w:t xml:space="preserve">the </w:t>
       </w:r>
-      <w:proofErr w:type="gramStart"/>
       <w:r>
         <w:rPr>
           <w:rFonts w:ascii="Times New Roman" w:hAnsi="Times New Roman" w:cs="Times New Roman"/>
@@ -8855,7 +8785,6 @@
         </w:rPr>
         <w:t>which</w:t>
       </w:r>
-      <w:proofErr w:type="gramEnd"/>
       <w:r>
         <w:rPr>
           <w:rFonts w:ascii="Times New Roman" w:hAnsi="Times New Roman" w:cs="Times New Roman"/>
@@ -9892,14 +9821,7 @@
         <w:rPr>
           <w:rFonts w:ascii="Times New Roman" w:hAnsi="Times New Roman" w:cs="Times New Roman"/>
         </w:rPr>
-        <w:t xml:space="preserve">since the ontology based </w:t>
-      </w:r>
-      <w:proofErr w:type="gramStart"/>
-      <w:r>
-        <w:rPr>
-          <w:rFonts w:ascii="Times New Roman" w:hAnsi="Times New Roman" w:cs="Times New Roman"/>
-        </w:rPr>
-        <w:t>one</w:t>
+        <w:t>since the ontology based one</w:t>
       </w:r>
       <w:r>
         <w:rPr>
@@ -9907,7 +9829,6 @@
         </w:rPr>
         <w:t xml:space="preserve"> which</w:t>
       </w:r>
-      <w:proofErr w:type="gramEnd"/>
       <w:r>
         <w:rPr>
           <w:rFonts w:ascii="Times New Roman" w:hAnsi="Times New Roman" w:cs="Times New Roman"/>
@@ -10304,6 +10225,11 @@
         <w:rPr>
           <w:rFonts w:ascii="Times New Roman" w:hAnsi="Times New Roman" w:cs="Times New Roman"/>
         </w:rPr>
+      </w:r>
+      <w:r>
+        <w:rPr>
+          <w:rFonts w:ascii="Times New Roman" w:hAnsi="Times New Roman" w:cs="Times New Roman"/>
+        </w:rPr>
         <w:fldChar w:fldCharType="separate"/>
       </w:r>
       <w:r>
@@ -11445,19 +11371,11 @@
         </w:rPr>
         <w:t xml:space="preserve"> </w:t>
       </w:r>
-      <w:proofErr w:type="spellStart"/>
-      <w:r>
-        <w:rPr>
-          <w:rFonts w:ascii="Times New Roman" w:hAnsi="Times New Roman" w:cs="Times New Roman"/>
-        </w:rPr>
-        <w:t>Ontogator</w:t>
-      </w:r>
-      <w:proofErr w:type="spellEnd"/>
-      <w:r>
-        <w:rPr>
-          <w:rFonts w:ascii="Times New Roman" w:hAnsi="Times New Roman" w:cs="Times New Roman"/>
-        </w:rPr>
-        <w:t xml:space="preserve"> is a system that combines the two methods</w:t>
+      <w:r>
+        <w:rPr>
+          <w:rFonts w:ascii="Times New Roman" w:hAnsi="Times New Roman" w:cs="Times New Roman"/>
+        </w:rPr>
+        <w:t>Ontogator is a system that combines the two methods</w:t>
       </w:r>
       <w:r>
         <w:rPr>
@@ -11524,21 +11442,7 @@
         <w:rPr>
           <w:rFonts w:ascii="Times New Roman" w:hAnsi="Times New Roman" w:cs="Times New Roman"/>
         </w:rPr>
-        <w:t xml:space="preserve"> The intent of </w:t>
-      </w:r>
-      <w:proofErr w:type="spellStart"/>
-      <w:r>
-        <w:rPr>
-          <w:rFonts w:ascii="Times New Roman" w:hAnsi="Times New Roman" w:cs="Times New Roman"/>
-        </w:rPr>
-        <w:t>Ontogator</w:t>
-      </w:r>
-      <w:proofErr w:type="spellEnd"/>
-      <w:r>
-        <w:rPr>
-          <w:rFonts w:ascii="Times New Roman" w:hAnsi="Times New Roman" w:cs="Times New Roman"/>
-        </w:rPr>
-        <w:t xml:space="preserve"> to search of particular image with specific annotations</w:t>
+        <w:t xml:space="preserve"> The intent of Ontogator to search of particular image with specific annotations</w:t>
       </w:r>
       <w:r>
         <w:rPr>
@@ -12233,7 +12137,7 @@
         <w:rPr>
           <w:rFonts w:ascii="Times New Roman" w:hAnsi="Times New Roman" w:cs="Times New Roman"/>
         </w:rPr>
-        <w:t xml:space="preserve"> Figure 2</w:t>
+        <w:t xml:space="preserve"> Figure 3</w:t>
       </w:r>
       <w:r>
         <w:rPr>
@@ -12319,14 +12223,27 @@
       <w:r>
         <w:t xml:space="preserve">Figure </w:t>
       </w:r>
-      <w:fldSimple w:instr=" SEQ Figure \* ARABIC ">
-        <w:r>
-          <w:rPr>
-            <w:noProof/>
-          </w:rPr>
-          <w:t>3</w:t>
-        </w:r>
-      </w:fldSimple>
+      <w:r>
+        <w:fldChar w:fldCharType="begin"/>
+      </w:r>
+      <w:r>
+        <w:instrText xml:space="preserve"> SEQ Figure \* ARABIC </w:instrText>
+      </w:r>
+      <w:r>
+        <w:fldChar w:fldCharType="separate"/>
+      </w:r>
+      <w:r>
+        <w:rPr>
+          <w:noProof/>
+        </w:rPr>
+        <w:t>3</w:t>
+      </w:r>
+      <w:r>
+        <w:rPr>
+          <w:noProof/>
+        </w:rPr>
+        <w:fldChar w:fldCharType="end"/>
+      </w:r>
       <w:r>
         <w:t>: The use of faceted search in e-commerce website (Amazon)</w:t>
       </w:r>
@@ -12476,7 +12393,6 @@
         </w:rPr>
         <w:t>(</w:t>
       </w:r>
-      <w:proofErr w:type="spellStart"/>
       <w:r>
         <w:rPr>
           <w:rFonts w:ascii="Times New Roman" w:hAnsi="Times New Roman" w:cs="Times New Roman"/>
@@ -12490,7 +12406,6 @@
         </w:rPr>
         <w:t>i</w:t>
       </w:r>
-      <w:proofErr w:type="spellEnd"/>
       <w:r>
         <w:rPr>
           <w:rFonts w:ascii="Times New Roman" w:hAnsi="Times New Roman" w:cs="Times New Roman"/>
@@ -12502,21 +12417,7 @@
         <w:rPr>
           <w:rFonts w:ascii="Times New Roman" w:hAnsi="Times New Roman" w:cs="Times New Roman"/>
         </w:rPr>
-        <w:t>= 1</w:t>
-      </w:r>
-      <w:proofErr w:type="gramStart"/>
-      <w:r>
-        <w:rPr>
-          <w:rFonts w:ascii="Times New Roman" w:hAnsi="Times New Roman" w:cs="Times New Roman"/>
-        </w:rPr>
-        <w:t>, ..</w:t>
-      </w:r>
-      <w:proofErr w:type="gramEnd"/>
-      <w:r>
-        <w:rPr>
-          <w:rFonts w:ascii="Times New Roman" w:hAnsi="Times New Roman" w:cs="Times New Roman"/>
-        </w:rPr>
-        <w:t>, n</w:t>
+        <w:t>= 1, .., n</w:t>
       </w:r>
       <w:r>
         <w:rPr>
@@ -12557,13 +12458,7 @@
               <w:rPr>
                 <w:rFonts w:ascii="Cambria Math" w:hAnsi="Cambria Math" w:cs="Times New Roman"/>
               </w:rPr>
-              <m:t>(</m:t>
-            </m:r>
-            <m:r>
-              <w:rPr>
-                <w:rFonts w:ascii="Cambria Math" w:hAnsi="Cambria Math" w:cs="Times New Roman"/>
-              </w:rPr>
-              <m:t>S</m:t>
+              <m:t>(S</m:t>
             </m:r>
           </m:e>
           <m:sub>
@@ -12571,13 +12466,7 @@
               <w:rPr>
                 <w:rFonts w:ascii="Cambria Math" w:hAnsi="Cambria Math" w:cs="Times New Roman"/>
               </w:rPr>
-              <m:t>i</m:t>
-            </m:r>
-            <m:r>
-              <w:rPr>
-                <w:rFonts w:ascii="Cambria Math" w:hAnsi="Cambria Math" w:cs="Times New Roman"/>
-              </w:rPr>
-              <m:t>,1</m:t>
+              <m:t>i,1</m:t>
             </m:r>
           </m:sub>
         </m:sSub>
@@ -12609,13 +12498,7 @@
               <w:rPr>
                 <w:rFonts w:ascii="Cambria Math" w:hAnsi="Cambria Math" w:cs="Times New Roman"/>
               </w:rPr>
-              <m:t>i</m:t>
-            </m:r>
-            <m:r>
-              <w:rPr>
-                <w:rFonts w:ascii="Cambria Math" w:hAnsi="Cambria Math" w:cs="Times New Roman"/>
-              </w:rPr>
-              <m:t>,k</m:t>
+              <m:t>i,k</m:t>
             </m:r>
           </m:sub>
         </m:sSub>
@@ -12642,15 +12525,7 @@
         <w:rPr>
           <w:rFonts w:ascii="Times New Roman" w:hAnsi="Times New Roman" w:cs="Times New Roman"/>
         </w:rPr>
-        <w:t xml:space="preserve"> consists of subcategor</w:t>
-      </w:r>
-      <w:bookmarkStart w:id="15" w:name="_GoBack"/>
-      <w:bookmarkEnd w:id="15"/>
-      <w:r>
-        <w:rPr>
-          <w:rFonts w:ascii="Times New Roman" w:hAnsi="Times New Roman" w:cs="Times New Roman"/>
-        </w:rPr>
-        <w:t>ies</w:t>
+        <w:t xml:space="preserve"> consists of subcategories</w:t>
       </w:r>
       <w:r>
         <w:rPr>
@@ -13434,7 +13309,7 @@
           <w:szCs w:val="24"/>
         </w:rPr>
       </w:pPr>
-      <w:bookmarkStart w:id="16" w:name="_Toc263601897"/>
+      <w:bookmarkStart w:id="15" w:name="_Toc263601897"/>
       <w:r>
         <w:rPr>
           <w:rFonts w:ascii="Times New Roman" w:hAnsi="Times New Roman" w:cs="Times New Roman"/>
@@ -13443,7 +13318,7 @@
         </w:rPr>
         <w:t>Ontology Visual Querying</w:t>
       </w:r>
-      <w:bookmarkEnd w:id="16"/>
+      <w:bookmarkEnd w:id="15"/>
     </w:p>
     <w:p>
       <w:pPr>
@@ -14019,6 +13894,11 @@
         <w:rPr>
           <w:rFonts w:ascii="Times New Roman" w:hAnsi="Times New Roman" w:cs="Times New Roman"/>
         </w:rPr>
+      </w:r>
+      <w:r>
+        <w:rPr>
+          <w:rFonts w:ascii="Times New Roman" w:hAnsi="Times New Roman" w:cs="Times New Roman"/>
+        </w:rPr>
         <w:fldChar w:fldCharType="separate"/>
       </w:r>
       <w:r>
@@ -14098,7 +13978,7 @@
           <w:szCs w:val="24"/>
         </w:rPr>
       </w:pPr>
-      <w:bookmarkStart w:id="17" w:name="_Toc263601898"/>
+      <w:bookmarkStart w:id="16" w:name="_Toc263601898"/>
       <w:r>
         <w:rPr>
           <w:rFonts w:ascii="Times New Roman" w:hAnsi="Times New Roman" w:cs="Times New Roman"/>
@@ -14107,7 +13987,7 @@
         </w:rPr>
         <w:t>The Manchester Pizza Finder</w:t>
       </w:r>
-      <w:bookmarkEnd w:id="17"/>
+      <w:bookmarkEnd w:id="16"/>
     </w:p>
     <w:p>
       <w:pPr>
@@ -14169,7 +14049,19 @@
         <w:rPr>
           <w:rFonts w:ascii="Times New Roman" w:hAnsi="Times New Roman" w:cs="Times New Roman"/>
         </w:rPr>
-        <w:t xml:space="preserve">and based that </w:t>
+        <w:t xml:space="preserve">and based </w:t>
+      </w:r>
+      <w:r>
+        <w:rPr>
+          <w:rFonts w:ascii="Times New Roman" w:hAnsi="Times New Roman" w:cs="Times New Roman"/>
+        </w:rPr>
+        <w:t xml:space="preserve">on </w:t>
+      </w:r>
+      <w:r>
+        <w:rPr>
+          <w:rFonts w:ascii="Times New Roman" w:hAnsi="Times New Roman" w:cs="Times New Roman"/>
+        </w:rPr>
+        <w:t xml:space="preserve">that </w:t>
       </w:r>
       <w:r>
         <w:rPr>
@@ -14199,21 +14091,7 @@
         <w:rPr>
           <w:rFonts w:ascii="Times New Roman" w:hAnsi="Times New Roman" w:cs="Times New Roman"/>
         </w:rPr>
-        <w:t xml:space="preserve">The use of DL </w:t>
-      </w:r>
-      <w:proofErr w:type="spellStart"/>
-      <w:r>
-        <w:rPr>
-          <w:rFonts w:ascii="Times New Roman" w:hAnsi="Times New Roman" w:cs="Times New Roman"/>
-        </w:rPr>
-        <w:t>reasoner</w:t>
-      </w:r>
-      <w:proofErr w:type="spellEnd"/>
-      <w:r>
-        <w:rPr>
-          <w:rFonts w:ascii="Times New Roman" w:hAnsi="Times New Roman" w:cs="Times New Roman"/>
-        </w:rPr>
-        <w:t xml:space="preserve"> is present in this application, since </w:t>
+        <w:t xml:space="preserve">The use of DL reasoner is present in this application, since </w:t>
       </w:r>
       <w:r>
         <w:rPr>
@@ -14297,21 +14175,7 @@
         <w:rPr>
           <w:rFonts w:ascii="Times New Roman" w:hAnsi="Times New Roman" w:cs="Times New Roman"/>
         </w:rPr>
-        <w:t xml:space="preserve">. Based on the choices made the DL </w:t>
-      </w:r>
-      <w:proofErr w:type="spellStart"/>
-      <w:r>
-        <w:rPr>
-          <w:rFonts w:ascii="Times New Roman" w:hAnsi="Times New Roman" w:cs="Times New Roman"/>
-        </w:rPr>
-        <w:t>reasoner</w:t>
-      </w:r>
-      <w:proofErr w:type="spellEnd"/>
-      <w:r>
-        <w:rPr>
-          <w:rFonts w:ascii="Times New Roman" w:hAnsi="Times New Roman" w:cs="Times New Roman"/>
-        </w:rPr>
-        <w:t xml:space="preserve"> retrieve result that fulfill the input query.</w:t>
+        <w:t>. Based on the choices made the DL reasoner retrieve result that fulfill the input query.</w:t>
       </w:r>
       <w:r>
         <w:rPr>
@@ -14413,13 +14277,70 @@
         <w:rPr>
           <w:rFonts w:ascii="Times New Roman" w:hAnsi="Times New Roman" w:cs="Times New Roman"/>
         </w:rPr>
-        <w:t>The Manchester Pizza Finder</w:t>
-      </w:r>
-      <w:r>
-        <w:rPr>
-          <w:rFonts w:ascii="Times New Roman" w:hAnsi="Times New Roman" w:cs="Times New Roman"/>
-        </w:rPr>
-        <w:t xml:space="preserve"> is a user interface application that makes use of </w:t>
+        <w:t xml:space="preserve">In </w:t>
+      </w:r>
+      <w:r>
+        <w:rPr>
+          <w:rFonts w:ascii="Times New Roman" w:hAnsi="Times New Roman" w:cs="Times New Roman"/>
+        </w:rPr>
+        <w:fldChar w:fldCharType="begin"/>
+      </w:r>
+      <w:r>
+        <w:rPr>
+          <w:rFonts w:ascii="Times New Roman" w:hAnsi="Times New Roman" w:cs="Times New Roman"/>
+        </w:rPr>
+        <w:instrText xml:space="preserve"> ADDIN EN.CITE &lt;EndNote&gt;&lt;Cite&gt;&lt;Author&gt;Horridge&lt;/Author&gt;&lt;RecNum&gt;50&lt;/RecNum&gt;&lt;DisplayText&gt;[4]&lt;/DisplayText&gt;&lt;record&gt;&lt;rec-number&gt;50&lt;/rec-number&gt;&lt;foreign-keys&gt;&lt;key app="EN" db-id="ts25ppery0xtwlevwr5vrr0ivsptart9ve22" timestamp="1398372780"&gt;50&lt;/key&gt;&lt;/foreign-keys&gt;&lt;ref-type name="Computer Program"&gt;9&lt;/ref-type&gt;&lt;contributors&gt;&lt;authors&gt;&lt;author&gt;Matthew Horridge&lt;/author&gt;&lt;/authors&gt;&lt;/contributors&gt;&lt;titles&gt;&lt;title&gt;The Manchester Pizza Finder&lt;/title&gt;&lt;/titles&gt;&lt;dates&gt;&lt;/dates&gt;&lt;pub-location&gt;University of Manchester&lt;/pub-location&gt;&lt;urls&gt;&lt;related-urls&gt;&lt;url&gt;http://owl.cs.manchester.ac.uk/research/co-ode/pizza-finder/&lt;/url&gt;&lt;/related-urls&gt;&lt;/urls&gt;&lt;access-date&gt;March 5, 2014&lt;/access-date&gt;&lt;/record&gt;&lt;/Cite&gt;&lt;/EndNote&gt;</w:instrText>
+      </w:r>
+      <w:r>
+        <w:rPr>
+          <w:rFonts w:ascii="Times New Roman" w:hAnsi="Times New Roman" w:cs="Times New Roman"/>
+        </w:rPr>
+        <w:fldChar w:fldCharType="separate"/>
+      </w:r>
+      <w:r>
+        <w:rPr>
+          <w:rFonts w:ascii="Times New Roman" w:hAnsi="Times New Roman" w:cs="Times New Roman"/>
+          <w:noProof/>
+        </w:rPr>
+        <w:t>[4]</w:t>
+      </w:r>
+      <w:r>
+        <w:rPr>
+          <w:rFonts w:ascii="Times New Roman" w:hAnsi="Times New Roman" w:cs="Times New Roman"/>
+        </w:rPr>
+        <w:fldChar w:fldCharType="end"/>
+      </w:r>
+      <w:r>
+        <w:rPr>
+          <w:rFonts w:ascii="Times New Roman" w:hAnsi="Times New Roman" w:cs="Times New Roman"/>
+        </w:rPr>
+        <w:t>, t</w:t>
+      </w:r>
+      <w:r>
+        <w:rPr>
+          <w:rFonts w:ascii="Times New Roman" w:hAnsi="Times New Roman" w:cs="Times New Roman"/>
+        </w:rPr>
+        <w:t>he Manchester Pizza Finder</w:t>
+      </w:r>
+      <w:r>
+        <w:rPr>
+          <w:rFonts w:ascii="Times New Roman" w:hAnsi="Times New Roman" w:cs="Times New Roman"/>
+        </w:rPr>
+        <w:t xml:space="preserve"> </w:t>
+      </w:r>
+      <w:r>
+        <w:rPr>
+          <w:rFonts w:ascii="Times New Roman" w:hAnsi="Times New Roman" w:cs="Times New Roman"/>
+        </w:rPr>
+        <w:t>described as</w:t>
+      </w:r>
+      <w:bookmarkStart w:id="17" w:name="_GoBack"/>
+      <w:bookmarkEnd w:id="17"/>
+      <w:r>
+        <w:rPr>
+          <w:rFonts w:ascii="Times New Roman" w:hAnsi="Times New Roman" w:cs="Times New Roman"/>
+        </w:rPr>
+        <w:t xml:space="preserve"> a user interface application that makes use of </w:t>
       </w:r>
       <w:r>
         <w:rPr>
@@ -14593,7 +14514,115 @@
         <w:rPr>
           <w:rFonts w:ascii="Times New Roman" w:hAnsi="Times New Roman" w:cs="Times New Roman"/>
         </w:rPr>
-        <w:t xml:space="preserve">using Java </w:t>
+        <w:t>using Java</w:t>
+      </w:r>
+      <w:r>
+        <w:rPr>
+          <w:rFonts w:ascii="Times New Roman" w:hAnsi="Times New Roman" w:cs="Times New Roman"/>
+        </w:rPr>
+        <w:t>.</w:t>
+      </w:r>
+      <w:r>
+        <w:rPr>
+          <w:rFonts w:ascii="Times New Roman" w:hAnsi="Times New Roman" w:cs="Times New Roman"/>
+        </w:rPr>
+        <w:t xml:space="preserve"> </w:t>
+      </w:r>
+      <w:r>
+        <w:rPr>
+          <w:rFonts w:ascii="Times New Roman" w:hAnsi="Times New Roman" w:cs="Times New Roman"/>
+        </w:rPr>
+        <w:t xml:space="preserve">So, </w:t>
+      </w:r>
+      <w:r>
+        <w:rPr>
+          <w:rFonts w:ascii="Times New Roman" w:hAnsi="Times New Roman" w:cs="Times New Roman"/>
+        </w:rPr>
+        <w:t xml:space="preserve">Pizza finder is </w:t>
+      </w:r>
+      <w:r>
+        <w:rPr>
+          <w:rFonts w:ascii="Times New Roman" w:hAnsi="Times New Roman" w:cs="Times New Roman"/>
+        </w:rPr>
+        <w:t>developed</w:t>
+      </w:r>
+      <w:r>
+        <w:rPr>
+          <w:rFonts w:ascii="Times New Roman" w:hAnsi="Times New Roman" w:cs="Times New Roman"/>
+        </w:rPr>
+        <w:t xml:space="preserve"> </w:t>
+      </w:r>
+      <w:r>
+        <w:rPr>
+          <w:rFonts w:ascii="Times New Roman" w:hAnsi="Times New Roman" w:cs="Times New Roman"/>
+        </w:rPr>
+        <w:t>using</w:t>
+      </w:r>
+      <w:r>
+        <w:rPr>
+          <w:rFonts w:ascii="Times New Roman" w:hAnsi="Times New Roman" w:cs="Times New Roman"/>
+        </w:rPr>
+        <w:t xml:space="preserve"> </w:t>
+      </w:r>
+      <w:r>
+        <w:rPr>
+          <w:rFonts w:ascii="Times New Roman" w:hAnsi="Times New Roman" w:cs="Times New Roman"/>
+        </w:rPr>
+        <w:t>Java</w:t>
+      </w:r>
+      <w:r>
+        <w:rPr>
+          <w:rFonts w:ascii="Times New Roman" w:hAnsi="Times New Roman" w:cs="Times New Roman"/>
+        </w:rPr>
+        <w:t xml:space="preserve">. </w:t>
+      </w:r>
+      <w:r>
+        <w:rPr>
+          <w:rFonts w:ascii="Times New Roman" w:hAnsi="Times New Roman" w:cs="Times New Roman"/>
+        </w:rPr>
+        <w:t>This make</w:t>
+      </w:r>
+      <w:r>
+        <w:rPr>
+          <w:rFonts w:ascii="Times New Roman" w:hAnsi="Times New Roman" w:cs="Times New Roman"/>
+        </w:rPr>
+        <w:t>s</w:t>
+      </w:r>
+      <w:r>
+        <w:rPr>
+          <w:rFonts w:ascii="Times New Roman" w:hAnsi="Times New Roman" w:cs="Times New Roman"/>
+        </w:rPr>
+        <w:t xml:space="preserve"> the communication between the application and the ontology </w:t>
+      </w:r>
+      <w:r>
+        <w:rPr>
+          <w:rFonts w:ascii="Times New Roman" w:hAnsi="Times New Roman" w:cs="Times New Roman"/>
+        </w:rPr>
+        <w:t>easier</w:t>
+      </w:r>
+      <w:r>
+        <w:rPr>
+          <w:rFonts w:ascii="Times New Roman" w:hAnsi="Times New Roman" w:cs="Times New Roman"/>
+        </w:rPr>
+        <w:t>.</w:t>
+      </w:r>
+      <w:r>
+        <w:rPr>
+          <w:rFonts w:ascii="Times New Roman" w:hAnsi="Times New Roman" w:cs="Times New Roman"/>
+        </w:rPr>
+        <w:t xml:space="preserve"> OWL API</w:t>
+      </w:r>
+      <w:r>
+        <w:rPr>
+          <w:rFonts w:ascii="Times New Roman" w:hAnsi="Times New Roman" w:cs="Times New Roman"/>
+        </w:rPr>
+        <w:t xml:space="preserve"> have full access to the pizza ontology, it can preform </w:t>
+      </w:r>
+      <w:r>
+        <w:rPr>
+          <w:rFonts w:ascii="Times New Roman" w:hAnsi="Times New Roman" w:cs="Times New Roman"/>
+        </w:rPr>
+        <w:t xml:space="preserve">operations on the ontology like make sure it consistent. </w:t>
       </w:r>
     </w:p>
     <w:p>
@@ -14604,96 +14633,6 @@
           <w:rFonts w:ascii="Times New Roman" w:hAnsi="Times New Roman" w:cs="Times New Roman"/>
         </w:rPr>
       </w:pPr>
-      <w:r>
-        <w:rPr>
-          <w:rFonts w:ascii="Times New Roman" w:hAnsi="Times New Roman" w:cs="Times New Roman"/>
-        </w:rPr>
-        <w:t xml:space="preserve">Pizza finder is </w:t>
-      </w:r>
-      <w:r>
-        <w:rPr>
-          <w:rFonts w:ascii="Times New Roman" w:hAnsi="Times New Roman" w:cs="Times New Roman"/>
-        </w:rPr>
-        <w:t>developed</w:t>
-      </w:r>
-      <w:r>
-        <w:rPr>
-          <w:rFonts w:ascii="Times New Roman" w:hAnsi="Times New Roman" w:cs="Times New Roman"/>
-        </w:rPr>
-        <w:t xml:space="preserve"> </w:t>
-      </w:r>
-      <w:r>
-        <w:rPr>
-          <w:rFonts w:ascii="Times New Roman" w:hAnsi="Times New Roman" w:cs="Times New Roman"/>
-        </w:rPr>
-        <w:t>using</w:t>
-      </w:r>
-      <w:r>
-        <w:rPr>
-          <w:rFonts w:ascii="Times New Roman" w:hAnsi="Times New Roman" w:cs="Times New Roman"/>
-        </w:rPr>
-        <w:t xml:space="preserve"> </w:t>
-      </w:r>
-      <w:r>
-        <w:rPr>
-          <w:rFonts w:ascii="Times New Roman" w:hAnsi="Times New Roman" w:cs="Times New Roman"/>
-        </w:rPr>
-        <w:t xml:space="preserve">Java, </w:t>
-      </w:r>
-      <w:r>
-        <w:rPr>
-          <w:rFonts w:ascii="Times New Roman" w:hAnsi="Times New Roman" w:cs="Times New Roman"/>
-        </w:rPr>
-        <w:t xml:space="preserve">since OWL API is a java API. </w:t>
-      </w:r>
-      <w:r>
-        <w:rPr>
-          <w:rFonts w:ascii="Times New Roman" w:hAnsi="Times New Roman" w:cs="Times New Roman"/>
-        </w:rPr>
-        <w:t>This make</w:t>
-      </w:r>
-      <w:r>
-        <w:rPr>
-          <w:rFonts w:ascii="Times New Roman" w:hAnsi="Times New Roman" w:cs="Times New Roman"/>
-        </w:rPr>
-        <w:t>s</w:t>
-      </w:r>
-      <w:r>
-        <w:rPr>
-          <w:rFonts w:ascii="Times New Roman" w:hAnsi="Times New Roman" w:cs="Times New Roman"/>
-        </w:rPr>
-        <w:t xml:space="preserve"> the communication between the application and the ontology </w:t>
-      </w:r>
-      <w:r>
-        <w:rPr>
-          <w:rFonts w:ascii="Times New Roman" w:hAnsi="Times New Roman" w:cs="Times New Roman"/>
-        </w:rPr>
-        <w:t>easier</w:t>
-      </w:r>
-      <w:r>
-        <w:rPr>
-          <w:rFonts w:ascii="Times New Roman" w:hAnsi="Times New Roman" w:cs="Times New Roman"/>
-        </w:rPr>
-        <w:t>.</w:t>
-      </w:r>
-      <w:r>
-        <w:rPr>
-          <w:rFonts w:ascii="Times New Roman" w:hAnsi="Times New Roman" w:cs="Times New Roman"/>
-        </w:rPr>
-        <w:t xml:space="preserve"> OWL API</w:t>
-      </w:r>
-      <w:r>
-        <w:rPr>
-          <w:rFonts w:ascii="Times New Roman" w:hAnsi="Times New Roman" w:cs="Times New Roman"/>
-        </w:rPr>
-        <w:t xml:space="preserve"> have full access to the pizza ontology, it can preform </w:t>
-      </w:r>
-      <w:r>
-        <w:rPr>
-          <w:rFonts w:ascii="Times New Roman" w:hAnsi="Times New Roman" w:cs="Times New Roman"/>
-        </w:rPr>
-        <w:t xml:space="preserve">operations on the ontology like make sure it consistent. </w:t>
-      </w:r>
     </w:p>
     <w:p>
       <w:pPr>
@@ -14703,6 +14642,240 @@
           <w:rFonts w:ascii="Times New Roman" w:hAnsi="Times New Roman" w:cs="Times New Roman"/>
         </w:rPr>
       </w:pPr>
+      <w:r>
+        <w:rPr>
+          <w:rFonts w:ascii="Times New Roman" w:hAnsi="Times New Roman" w:cs="Times New Roman"/>
+        </w:rPr>
+        <w:t>Pizza finder is considered ontology-based application</w:t>
+      </w:r>
+      <w:r>
+        <w:rPr>
+          <w:rFonts w:ascii="Times New Roman" w:hAnsi="Times New Roman" w:cs="Times New Roman"/>
+        </w:rPr>
+        <w:t>,</w:t>
+      </w:r>
+      <w:r>
+        <w:rPr>
+          <w:rFonts w:ascii="Times New Roman" w:hAnsi="Times New Roman" w:cs="Times New Roman"/>
+        </w:rPr>
+        <w:t xml:space="preserve"> since it is the </w:t>
+      </w:r>
+      <w:r>
+        <w:rPr>
+          <w:rFonts w:ascii="Times New Roman" w:hAnsi="Times New Roman" w:cs="Times New Roman"/>
+        </w:rPr>
+        <w:t>ontology that</w:t>
+      </w:r>
+      <w:r>
+        <w:rPr>
+          <w:rFonts w:ascii="Times New Roman" w:hAnsi="Times New Roman" w:cs="Times New Roman"/>
+        </w:rPr>
+        <w:t xml:space="preserve"> </w:t>
+      </w:r>
+      <w:r>
+        <w:rPr>
+          <w:rFonts w:ascii="Times New Roman" w:hAnsi="Times New Roman" w:cs="Times New Roman"/>
+        </w:rPr>
+        <w:t>derives</w:t>
+      </w:r>
+      <w:r>
+        <w:rPr>
+          <w:rFonts w:ascii="Times New Roman" w:hAnsi="Times New Roman" w:cs="Times New Roman"/>
+        </w:rPr>
+        <w:t xml:space="preserve"> the interface</w:t>
+      </w:r>
+      <w:r>
+        <w:rPr>
+          <w:rFonts w:ascii="Times New Roman" w:hAnsi="Times New Roman" w:cs="Times New Roman"/>
+        </w:rPr>
+        <w:t xml:space="preserve"> and provide</w:t>
+      </w:r>
+      <w:r>
+        <w:rPr>
+          <w:rFonts w:ascii="Times New Roman" w:hAnsi="Times New Roman" w:cs="Times New Roman"/>
+        </w:rPr>
+        <w:t>s</w:t>
+      </w:r>
+      <w:r>
+        <w:rPr>
+          <w:rFonts w:ascii="Times New Roman" w:hAnsi="Times New Roman" w:cs="Times New Roman"/>
+        </w:rPr>
+        <w:t xml:space="preserve"> a conceptual </w:t>
+      </w:r>
+      <w:r>
+        <w:rPr>
+          <w:rFonts w:ascii="Times New Roman" w:hAnsi="Times New Roman" w:cs="Times New Roman"/>
+        </w:rPr>
+        <w:t>hierarchy</w:t>
+      </w:r>
+      <w:r>
+        <w:rPr>
+          <w:rFonts w:ascii="Times New Roman" w:hAnsi="Times New Roman" w:cs="Times New Roman"/>
+        </w:rPr>
+        <w:t xml:space="preserve"> of a pizza domain</w:t>
+      </w:r>
+      <w:r>
+        <w:rPr>
+          <w:rFonts w:ascii="Times New Roman" w:hAnsi="Times New Roman" w:cs="Times New Roman"/>
+        </w:rPr>
+        <w:t>.</w:t>
+      </w:r>
+      <w:r>
+        <w:rPr>
+          <w:rFonts w:ascii="Times New Roman" w:hAnsi="Times New Roman" w:cs="Times New Roman"/>
+        </w:rPr>
+        <w:t xml:space="preserve"> </w:t>
+      </w:r>
+      <w:r>
+        <w:rPr>
+          <w:rFonts w:ascii="Times New Roman" w:hAnsi="Times New Roman" w:cs="Times New Roman"/>
+        </w:rPr>
+        <w:t>In</w:t>
+      </w:r>
+      <w:r>
+        <w:rPr>
+          <w:rFonts w:ascii="Times New Roman" w:hAnsi="Times New Roman" w:cs="Times New Roman"/>
+        </w:rPr>
+        <w:t xml:space="preserve"> ontology-based application</w:t>
+      </w:r>
+      <w:r>
+        <w:rPr>
+          <w:rFonts w:ascii="Times New Roman" w:hAnsi="Times New Roman" w:cs="Times New Roman"/>
+        </w:rPr>
+        <w:t>,</w:t>
+      </w:r>
+      <w:r>
+        <w:rPr>
+          <w:rFonts w:ascii="Times New Roman" w:hAnsi="Times New Roman" w:cs="Times New Roman"/>
+        </w:rPr>
+        <w:t xml:space="preserve"> user does not need to recall keyword or know query language </w:t>
+      </w:r>
+      <w:r>
+        <w:rPr>
+          <w:rFonts w:ascii="Times New Roman" w:hAnsi="Times New Roman" w:cs="Times New Roman"/>
+        </w:rPr>
+        <w:t>on</w:t>
+      </w:r>
+      <w:r>
+        <w:rPr>
+          <w:rFonts w:ascii="Times New Roman" w:hAnsi="Times New Roman" w:cs="Times New Roman"/>
+        </w:rPr>
+        <w:t xml:space="preserve"> query</w:t>
+      </w:r>
+      <w:r>
+        <w:rPr>
+          <w:rFonts w:ascii="Times New Roman" w:hAnsi="Times New Roman" w:cs="Times New Roman"/>
+        </w:rPr>
+        <w:t>ing</w:t>
+      </w:r>
+      <w:r>
+        <w:rPr>
+          <w:rFonts w:ascii="Times New Roman" w:hAnsi="Times New Roman" w:cs="Times New Roman"/>
+        </w:rPr>
+        <w:t xml:space="preserve"> for specific pizza.</w:t>
+      </w:r>
+      <w:r>
+        <w:rPr>
+          <w:rFonts w:ascii="Times New Roman" w:hAnsi="Times New Roman" w:cs="Times New Roman"/>
+        </w:rPr>
+        <w:t xml:space="preserve"> </w:t>
+      </w:r>
+      <w:r>
+        <w:rPr>
+          <w:rFonts w:ascii="Times New Roman" w:hAnsi="Times New Roman" w:cs="Times New Roman"/>
+        </w:rPr>
+        <w:t>The application itself guide</w:t>
+      </w:r>
+      <w:r>
+        <w:rPr>
+          <w:rFonts w:ascii="Times New Roman" w:hAnsi="Times New Roman" w:cs="Times New Roman"/>
+        </w:rPr>
+        <w:t>s</w:t>
+      </w:r>
+      <w:r>
+        <w:rPr>
+          <w:rFonts w:ascii="Times New Roman" w:hAnsi="Times New Roman" w:cs="Times New Roman"/>
+        </w:rPr>
+        <w:t xml:space="preserve"> the user toward building only valid queries</w:t>
+      </w:r>
+      <w:r>
+        <w:rPr>
+          <w:rFonts w:ascii="Times New Roman" w:hAnsi="Times New Roman" w:cs="Times New Roman"/>
+        </w:rPr>
+        <w:t xml:space="preserve"> with the ability of making complex meaningful ones. </w:t>
+      </w:r>
+      <w:r>
+        <w:rPr>
+          <w:rFonts w:ascii="Times New Roman" w:hAnsi="Times New Roman" w:cs="Times New Roman"/>
+        </w:rPr>
+        <w:t xml:space="preserve">It has the ability to incrementally compose queries. </w:t>
+      </w:r>
+      <w:r>
+        <w:rPr>
+          <w:rFonts w:ascii="Times New Roman" w:hAnsi="Times New Roman" w:cs="Times New Roman"/>
+        </w:rPr>
+        <w:t xml:space="preserve">User can </w:t>
+      </w:r>
+      <w:r>
+        <w:rPr>
+          <w:rFonts w:ascii="Times New Roman" w:hAnsi="Times New Roman" w:cs="Times New Roman"/>
+        </w:rPr>
+        <w:t>browse</w:t>
+      </w:r>
+      <w:r>
+        <w:rPr>
+          <w:rFonts w:ascii="Times New Roman" w:hAnsi="Times New Roman" w:cs="Times New Roman"/>
+        </w:rPr>
+        <w:t xml:space="preserve"> around to figure out </w:t>
+      </w:r>
+      <w:r>
+        <w:rPr>
+          <w:rFonts w:ascii="Times New Roman" w:hAnsi="Times New Roman" w:cs="Times New Roman"/>
+        </w:rPr>
+        <w:t xml:space="preserve">what </w:t>
+      </w:r>
+      <w:r>
+        <w:rPr>
+          <w:rFonts w:ascii="Times New Roman" w:hAnsi="Times New Roman" w:cs="Times New Roman"/>
+        </w:rPr>
+        <w:t xml:space="preserve">specific toppings </w:t>
+      </w:r>
+      <w:r>
+        <w:rPr>
+          <w:rFonts w:ascii="Times New Roman" w:hAnsi="Times New Roman" w:cs="Times New Roman"/>
+        </w:rPr>
+        <w:t>are</w:t>
+      </w:r>
+      <w:r>
+        <w:rPr>
+          <w:rFonts w:ascii="Times New Roman" w:hAnsi="Times New Roman" w:cs="Times New Roman"/>
+        </w:rPr>
+        <w:t xml:space="preserve"> needed</w:t>
+      </w:r>
+      <w:r>
+        <w:rPr>
+          <w:rFonts w:ascii="Times New Roman" w:hAnsi="Times New Roman" w:cs="Times New Roman"/>
+        </w:rPr>
+        <w:t>.</w:t>
+      </w:r>
+      <w:r>
+        <w:rPr>
+          <w:rFonts w:ascii="Times New Roman" w:hAnsi="Times New Roman" w:cs="Times New Roman"/>
+        </w:rPr>
+        <w:t xml:space="preserve"> </w:t>
+      </w:r>
+      <w:r>
+        <w:rPr>
+          <w:rFonts w:ascii="Times New Roman" w:hAnsi="Times New Roman" w:cs="Times New Roman"/>
+        </w:rPr>
+        <w:t>It based on the knowledge of</w:t>
+      </w:r>
+      <w:r>
+        <w:rPr>
+          <w:rFonts w:ascii="Times New Roman" w:hAnsi="Times New Roman" w:cs="Times New Roman"/>
+        </w:rPr>
+        <w:t xml:space="preserve"> pizza domain, not on keywords.</w:t>
+      </w:r>
     </w:p>
     <w:p>
       <w:pPr>
@@ -14712,240 +14885,6 @@
           <w:rFonts w:ascii="Times New Roman" w:hAnsi="Times New Roman" w:cs="Times New Roman"/>
         </w:rPr>
       </w:pPr>
-      <w:r>
-        <w:rPr>
-          <w:rFonts w:ascii="Times New Roman" w:hAnsi="Times New Roman" w:cs="Times New Roman"/>
-        </w:rPr>
-        <w:t>Pizza finder is considered ontology-based application</w:t>
-      </w:r>
-      <w:r>
-        <w:rPr>
-          <w:rFonts w:ascii="Times New Roman" w:hAnsi="Times New Roman" w:cs="Times New Roman"/>
-        </w:rPr>
-        <w:t>,</w:t>
-      </w:r>
-      <w:r>
-        <w:rPr>
-          <w:rFonts w:ascii="Times New Roman" w:hAnsi="Times New Roman" w:cs="Times New Roman"/>
-        </w:rPr>
-        <w:t xml:space="preserve"> since it is the </w:t>
-      </w:r>
-      <w:r>
-        <w:rPr>
-          <w:rFonts w:ascii="Times New Roman" w:hAnsi="Times New Roman" w:cs="Times New Roman"/>
-        </w:rPr>
-        <w:t>ontology that</w:t>
-      </w:r>
-      <w:r>
-        <w:rPr>
-          <w:rFonts w:ascii="Times New Roman" w:hAnsi="Times New Roman" w:cs="Times New Roman"/>
-        </w:rPr>
-        <w:t xml:space="preserve"> </w:t>
-      </w:r>
-      <w:r>
-        <w:rPr>
-          <w:rFonts w:ascii="Times New Roman" w:hAnsi="Times New Roman" w:cs="Times New Roman"/>
-        </w:rPr>
-        <w:t>derives</w:t>
-      </w:r>
-      <w:r>
-        <w:rPr>
-          <w:rFonts w:ascii="Times New Roman" w:hAnsi="Times New Roman" w:cs="Times New Roman"/>
-        </w:rPr>
-        <w:t xml:space="preserve"> the interface</w:t>
-      </w:r>
-      <w:r>
-        <w:rPr>
-          <w:rFonts w:ascii="Times New Roman" w:hAnsi="Times New Roman" w:cs="Times New Roman"/>
-        </w:rPr>
-        <w:t xml:space="preserve"> and provide</w:t>
-      </w:r>
-      <w:r>
-        <w:rPr>
-          <w:rFonts w:ascii="Times New Roman" w:hAnsi="Times New Roman" w:cs="Times New Roman"/>
-        </w:rPr>
-        <w:t>s</w:t>
-      </w:r>
-      <w:r>
-        <w:rPr>
-          <w:rFonts w:ascii="Times New Roman" w:hAnsi="Times New Roman" w:cs="Times New Roman"/>
-        </w:rPr>
-        <w:t xml:space="preserve"> a conceptual </w:t>
-      </w:r>
-      <w:r>
-        <w:rPr>
-          <w:rFonts w:ascii="Times New Roman" w:hAnsi="Times New Roman" w:cs="Times New Roman"/>
-        </w:rPr>
-        <w:t>hierarchy</w:t>
-      </w:r>
-      <w:r>
-        <w:rPr>
-          <w:rFonts w:ascii="Times New Roman" w:hAnsi="Times New Roman" w:cs="Times New Roman"/>
-        </w:rPr>
-        <w:t xml:space="preserve"> of a pizza domain</w:t>
-      </w:r>
-      <w:r>
-        <w:rPr>
-          <w:rFonts w:ascii="Times New Roman" w:hAnsi="Times New Roman" w:cs="Times New Roman"/>
-        </w:rPr>
-        <w:t>.</w:t>
-      </w:r>
-      <w:r>
-        <w:rPr>
-          <w:rFonts w:ascii="Times New Roman" w:hAnsi="Times New Roman" w:cs="Times New Roman"/>
-        </w:rPr>
-        <w:t xml:space="preserve"> </w:t>
-      </w:r>
-      <w:r>
-        <w:rPr>
-          <w:rFonts w:ascii="Times New Roman" w:hAnsi="Times New Roman" w:cs="Times New Roman"/>
-        </w:rPr>
-        <w:t>In</w:t>
-      </w:r>
-      <w:r>
-        <w:rPr>
-          <w:rFonts w:ascii="Times New Roman" w:hAnsi="Times New Roman" w:cs="Times New Roman"/>
-        </w:rPr>
-        <w:t xml:space="preserve"> ontology-based application</w:t>
-      </w:r>
-      <w:r>
-        <w:rPr>
-          <w:rFonts w:ascii="Times New Roman" w:hAnsi="Times New Roman" w:cs="Times New Roman"/>
-        </w:rPr>
-        <w:t>,</w:t>
-      </w:r>
-      <w:r>
-        <w:rPr>
-          <w:rFonts w:ascii="Times New Roman" w:hAnsi="Times New Roman" w:cs="Times New Roman"/>
-        </w:rPr>
-        <w:t xml:space="preserve"> user does not need to recall keyword or know query language </w:t>
-      </w:r>
-      <w:r>
-        <w:rPr>
-          <w:rFonts w:ascii="Times New Roman" w:hAnsi="Times New Roman" w:cs="Times New Roman"/>
-        </w:rPr>
-        <w:t>on</w:t>
-      </w:r>
-      <w:r>
-        <w:rPr>
-          <w:rFonts w:ascii="Times New Roman" w:hAnsi="Times New Roman" w:cs="Times New Roman"/>
-        </w:rPr>
-        <w:t xml:space="preserve"> query</w:t>
-      </w:r>
-      <w:r>
-        <w:rPr>
-          <w:rFonts w:ascii="Times New Roman" w:hAnsi="Times New Roman" w:cs="Times New Roman"/>
-        </w:rPr>
-        <w:t>ing</w:t>
-      </w:r>
-      <w:r>
-        <w:rPr>
-          <w:rFonts w:ascii="Times New Roman" w:hAnsi="Times New Roman" w:cs="Times New Roman"/>
-        </w:rPr>
-        <w:t xml:space="preserve"> for specific pizza.</w:t>
-      </w:r>
-      <w:r>
-        <w:rPr>
-          <w:rFonts w:ascii="Times New Roman" w:hAnsi="Times New Roman" w:cs="Times New Roman"/>
-        </w:rPr>
-        <w:t xml:space="preserve"> </w:t>
-      </w:r>
-      <w:r>
-        <w:rPr>
-          <w:rFonts w:ascii="Times New Roman" w:hAnsi="Times New Roman" w:cs="Times New Roman"/>
-        </w:rPr>
-        <w:t>The application itself guide</w:t>
-      </w:r>
-      <w:r>
-        <w:rPr>
-          <w:rFonts w:ascii="Times New Roman" w:hAnsi="Times New Roman" w:cs="Times New Roman"/>
-        </w:rPr>
-        <w:t>s</w:t>
-      </w:r>
-      <w:r>
-        <w:rPr>
-          <w:rFonts w:ascii="Times New Roman" w:hAnsi="Times New Roman" w:cs="Times New Roman"/>
-        </w:rPr>
-        <w:t xml:space="preserve"> the user toward building only valid queries</w:t>
-      </w:r>
-      <w:r>
-        <w:rPr>
-          <w:rFonts w:ascii="Times New Roman" w:hAnsi="Times New Roman" w:cs="Times New Roman"/>
-        </w:rPr>
-        <w:t xml:space="preserve"> with the ability of making complex meaningful ones. </w:t>
-      </w:r>
-      <w:r>
-        <w:rPr>
-          <w:rFonts w:ascii="Times New Roman" w:hAnsi="Times New Roman" w:cs="Times New Roman"/>
-        </w:rPr>
-        <w:t xml:space="preserve">It has the ability to incrementally compose queries. </w:t>
-      </w:r>
-      <w:r>
-        <w:rPr>
-          <w:rFonts w:ascii="Times New Roman" w:hAnsi="Times New Roman" w:cs="Times New Roman"/>
-        </w:rPr>
-        <w:t xml:space="preserve">User can </w:t>
-      </w:r>
-      <w:r>
-        <w:rPr>
-          <w:rFonts w:ascii="Times New Roman" w:hAnsi="Times New Roman" w:cs="Times New Roman"/>
-        </w:rPr>
-        <w:t>browse</w:t>
-      </w:r>
-      <w:r>
-        <w:rPr>
-          <w:rFonts w:ascii="Times New Roman" w:hAnsi="Times New Roman" w:cs="Times New Roman"/>
-        </w:rPr>
-        <w:t xml:space="preserve"> around to figure out </w:t>
-      </w:r>
-      <w:r>
-        <w:rPr>
-          <w:rFonts w:ascii="Times New Roman" w:hAnsi="Times New Roman" w:cs="Times New Roman"/>
-        </w:rPr>
-        <w:t xml:space="preserve">what </w:t>
-      </w:r>
-      <w:r>
-        <w:rPr>
-          <w:rFonts w:ascii="Times New Roman" w:hAnsi="Times New Roman" w:cs="Times New Roman"/>
-        </w:rPr>
-        <w:t xml:space="preserve">specific toppings </w:t>
-      </w:r>
-      <w:r>
-        <w:rPr>
-          <w:rFonts w:ascii="Times New Roman" w:hAnsi="Times New Roman" w:cs="Times New Roman"/>
-        </w:rPr>
-        <w:t>are</w:t>
-      </w:r>
-      <w:r>
-        <w:rPr>
-          <w:rFonts w:ascii="Times New Roman" w:hAnsi="Times New Roman" w:cs="Times New Roman"/>
-        </w:rPr>
-        <w:t xml:space="preserve"> needed</w:t>
-      </w:r>
-      <w:r>
-        <w:rPr>
-          <w:rFonts w:ascii="Times New Roman" w:hAnsi="Times New Roman" w:cs="Times New Roman"/>
-        </w:rPr>
-        <w:t>.</w:t>
-      </w:r>
-      <w:r>
-        <w:rPr>
-          <w:rFonts w:ascii="Times New Roman" w:hAnsi="Times New Roman" w:cs="Times New Roman"/>
-        </w:rPr>
-        <w:t xml:space="preserve"> </w:t>
-      </w:r>
-      <w:r>
-        <w:rPr>
-          <w:rFonts w:ascii="Times New Roman" w:hAnsi="Times New Roman" w:cs="Times New Roman"/>
-        </w:rPr>
-        <w:t>It based on the knowledge of</w:t>
-      </w:r>
-      <w:r>
-        <w:rPr>
-          <w:rFonts w:ascii="Times New Roman" w:hAnsi="Times New Roman" w:cs="Times New Roman"/>
-        </w:rPr>
-        <w:t xml:space="preserve"> pizza domain, not on keywords.</w:t>
-      </w:r>
     </w:p>
     <w:p>
       <w:pPr>
@@ -14955,15 +14894,6 @@
           <w:rFonts w:ascii="Times New Roman" w:hAnsi="Times New Roman" w:cs="Times New Roman"/>
         </w:rPr>
       </w:pPr>
-    </w:p>
-    <w:p>
-      <w:pPr>
-        <w:spacing w:line="360" w:lineRule="auto"/>
-        <w:jc w:val="both"/>
-        <w:rPr>
-          <w:rFonts w:ascii="Times New Roman" w:hAnsi="Times New Roman" w:cs="Times New Roman"/>
-        </w:rPr>
-      </w:pPr>
       <w:r>
         <w:rPr>
           <w:rFonts w:ascii="Times New Roman" w:hAnsi="Times New Roman" w:cs="Times New Roman"/>
@@ -15064,7 +14994,13 @@
         <w:rPr>
           <w:rFonts w:ascii="Times New Roman" w:hAnsi="Times New Roman" w:cs="Times New Roman"/>
         </w:rPr>
-        <w:t xml:space="preserve">3 </w:t>
+        <w:t>4</w:t>
+      </w:r>
+      <w:r>
+        <w:rPr>
+          <w:rFonts w:ascii="Times New Roman" w:hAnsi="Times New Roman" w:cs="Times New Roman"/>
+        </w:rPr>
+        <w:t xml:space="preserve"> </w:t>
       </w:r>
       <w:r>
         <w:rPr>
@@ -15161,14 +15097,27 @@
       <w:r>
         <w:t xml:space="preserve">Figure </w:t>
       </w:r>
-      <w:fldSimple w:instr=" SEQ Figure \* ARABIC ">
-        <w:r>
-          <w:rPr>
-            <w:noProof/>
-          </w:rPr>
-          <w:t>4</w:t>
-        </w:r>
-      </w:fldSimple>
+      <w:r>
+        <w:fldChar w:fldCharType="begin"/>
+      </w:r>
+      <w:r>
+        <w:instrText xml:space="preserve"> SEQ Figure \* ARABIC </w:instrText>
+      </w:r>
+      <w:r>
+        <w:fldChar w:fldCharType="separate"/>
+      </w:r>
+      <w:r>
+        <w:rPr>
+          <w:noProof/>
+        </w:rPr>
+        <w:t>4</w:t>
+      </w:r>
+      <w:r>
+        <w:rPr>
+          <w:noProof/>
+        </w:rPr>
+        <w:fldChar w:fldCharType="end"/>
+      </w:r>
       <w:r>
         <w:t>: Facets are in the left hand side used to specify what is needed exactly</w:t>
       </w:r>
@@ -16519,14 +16468,7 @@
         <w:rPr>
           <w:rFonts w:ascii="Times New Roman" w:hAnsi="Times New Roman" w:cs="Times New Roman"/>
         </w:rPr>
-        <w:t xml:space="preserve">These scenarios are called users </w:t>
-      </w:r>
-      <w:proofErr w:type="gramStart"/>
-      <w:r>
-        <w:rPr>
-          <w:rFonts w:ascii="Times New Roman" w:hAnsi="Times New Roman" w:cs="Times New Roman"/>
-        </w:rPr>
-        <w:t xml:space="preserve">stories </w:t>
+        <w:t xml:space="preserve">These scenarios are called users stories </w:t>
       </w:r>
       <w:r>
         <w:rPr>
@@ -16534,7 +16476,6 @@
         </w:rPr>
         <w:t>which</w:t>
       </w:r>
-      <w:proofErr w:type="gramEnd"/>
       <w:r>
         <w:rPr>
           <w:rFonts w:ascii="Times New Roman" w:hAnsi="Times New Roman" w:cs="Times New Roman"/>
@@ -17005,14 +16946,27 @@
       <w:r>
         <w:t xml:space="preserve">Figure </w:t>
       </w:r>
-      <w:fldSimple w:instr=" SEQ Figure \* ARABIC ">
-        <w:r>
-          <w:rPr>
-            <w:noProof/>
-          </w:rPr>
-          <w:t>5</w:t>
-        </w:r>
-      </w:fldSimple>
+      <w:r>
+        <w:fldChar w:fldCharType="begin"/>
+      </w:r>
+      <w:r>
+        <w:instrText xml:space="preserve"> SEQ Figure \* ARABIC </w:instrText>
+      </w:r>
+      <w:r>
+        <w:fldChar w:fldCharType="separate"/>
+      </w:r>
+      <w:r>
+        <w:rPr>
+          <w:noProof/>
+        </w:rPr>
+        <w:t>5</w:t>
+      </w:r>
+      <w:r>
+        <w:rPr>
+          <w:noProof/>
+        </w:rPr>
+        <w:fldChar w:fldCharType="end"/>
+      </w:r>
       <w:r>
         <w:t>: Project Plan</w:t>
       </w:r>
@@ -17386,30 +17340,14 @@
           <w:rFonts w:ascii="Times New Roman" w:hAnsi="Times New Roman" w:cs="Times New Roman"/>
           <w:b/>
         </w:rPr>
-        <w:t>(</w:t>
-      </w:r>
-      <w:proofErr w:type="gramStart"/>
+        <w:t>(re)</w:t>
+      </w:r>
       <w:r>
         <w:rPr>
           <w:rFonts w:ascii="Times New Roman" w:hAnsi="Times New Roman" w:cs="Times New Roman"/>
           <w:b/>
         </w:rPr>
-        <w:t>re)</w:t>
-      </w:r>
-      <w:r>
-        <w:rPr>
-          <w:rFonts w:ascii="Times New Roman" w:hAnsi="Times New Roman" w:cs="Times New Roman"/>
-          <w:b/>
-        </w:rPr>
-        <w:t>usable</w:t>
-      </w:r>
-      <w:proofErr w:type="gramEnd"/>
-      <w:r>
-        <w:rPr>
-          <w:rFonts w:ascii="Times New Roman" w:hAnsi="Times New Roman" w:cs="Times New Roman"/>
-          <w:b/>
-        </w:rPr>
-        <w:t>?</w:t>
+        <w:t>usable?</w:t>
       </w:r>
     </w:p>
     <w:p>
@@ -17866,27 +17804,13 @@
         <w:rPr>
           <w:rFonts w:ascii="Times New Roman" w:hAnsi="Times New Roman" w:cs="Times New Roman"/>
         </w:rPr>
-        <w:t xml:space="preserve">Ontology developer is the only stakeholder who has to deal with the </w:t>
-      </w:r>
-      <w:proofErr w:type="gramStart"/>
-      <w:r>
-        <w:rPr>
-          <w:rFonts w:ascii="Times New Roman" w:hAnsi="Times New Roman" w:cs="Times New Roman"/>
-        </w:rPr>
-        <w:t>configurations</w:t>
-      </w:r>
-      <w:r>
-        <w:rPr>
-          <w:rFonts w:ascii="Times New Roman" w:hAnsi="Times New Roman" w:cs="Times New Roman"/>
-        </w:rPr>
-        <w:t xml:space="preserve"> which</w:t>
-      </w:r>
-      <w:proofErr w:type="gramEnd"/>
-      <w:r>
-        <w:rPr>
-          <w:rFonts w:ascii="Times New Roman" w:hAnsi="Times New Roman" w:cs="Times New Roman"/>
-        </w:rPr>
-        <w:t xml:space="preserve"> are annotations</w:t>
+        <w:t>Ontology developer is the only stakeholder who has to deal with the configurations</w:t>
+      </w:r>
+      <w:r>
+        <w:rPr>
+          <w:rFonts w:ascii="Times New Roman" w:hAnsi="Times New Roman" w:cs="Times New Roman"/>
+        </w:rPr>
+        <w:t xml:space="preserve"> which are annotations</w:t>
       </w:r>
       <w:r>
         <w:rPr>
@@ -18068,7 +17992,6 @@
         </w:rPr>
         <w:t xml:space="preserve"> </w:t>
       </w:r>
-      <w:proofErr w:type="gramStart"/>
       <w:r>
         <w:rPr>
           <w:rFonts w:ascii="Times New Roman" w:hAnsi="Times New Roman" w:cs="Times New Roman"/>
@@ -18093,7 +18016,6 @@
         </w:rPr>
         <w:t>by stakeholders</w:t>
       </w:r>
-      <w:proofErr w:type="gramEnd"/>
       <w:r>
         <w:rPr>
           <w:rFonts w:ascii="Times New Roman" w:hAnsi="Times New Roman" w:cs="Times New Roman"/>
@@ -18202,21 +18124,7 @@
         <w:rPr>
           <w:rFonts w:ascii="Times New Roman" w:hAnsi="Times New Roman" w:cs="Times New Roman"/>
         </w:rPr>
-        <w:t xml:space="preserve">Project is developed using </w:t>
-      </w:r>
-      <w:proofErr w:type="spellStart"/>
-      <w:r>
-        <w:rPr>
-          <w:rFonts w:ascii="Times New Roman" w:hAnsi="Times New Roman" w:cs="Times New Roman"/>
-        </w:rPr>
-        <w:t>NetBeans</w:t>
-      </w:r>
-      <w:proofErr w:type="spellEnd"/>
-      <w:r>
-        <w:rPr>
-          <w:rFonts w:ascii="Times New Roman" w:hAnsi="Times New Roman" w:cs="Times New Roman"/>
-        </w:rPr>
-        <w:t xml:space="preserve"> 7.4.</w:t>
+        <w:t>Project is developed using NetBeans 7.4.</w:t>
       </w:r>
       <w:r>
         <w:rPr>
@@ -18541,21 +18449,7 @@
         <w:rPr>
           <w:rFonts w:ascii="Times New Roman" w:hAnsi="Times New Roman" w:cs="Times New Roman"/>
         </w:rPr>
-        <w:t xml:space="preserve">Some </w:t>
-      </w:r>
-      <w:proofErr w:type="gramStart"/>
-      <w:r>
-        <w:rPr>
-          <w:rFonts w:ascii="Times New Roman" w:hAnsi="Times New Roman" w:cs="Times New Roman"/>
-        </w:rPr>
-        <w:t>functionalities</w:t>
-      </w:r>
-      <w:proofErr w:type="gramEnd"/>
-      <w:r>
-        <w:rPr>
-          <w:rFonts w:ascii="Times New Roman" w:hAnsi="Times New Roman" w:cs="Times New Roman"/>
-        </w:rPr>
-        <w:t xml:space="preserve"> </w:t>
+        <w:t xml:space="preserve">Some functionalities </w:t>
       </w:r>
       <w:r>
         <w:rPr>
@@ -18862,19 +18756,11 @@
         </w:rPr>
         <w:t xml:space="preserve"> </w:t>
       </w:r>
-      <w:proofErr w:type="gramStart"/>
-      <w:r>
-        <w:rPr>
-          <w:rFonts w:ascii="Times New Roman" w:hAnsi="Times New Roman" w:cs="Times New Roman"/>
-        </w:rPr>
-        <w:t>functionalities</w:t>
-      </w:r>
-      <w:proofErr w:type="gramEnd"/>
-      <w:r>
-        <w:rPr>
-          <w:rFonts w:ascii="Times New Roman" w:hAnsi="Times New Roman" w:cs="Times New Roman"/>
-        </w:rPr>
-        <w:t xml:space="preserve"> that were developed i</w:t>
+      <w:r>
+        <w:rPr>
+          <w:rFonts w:ascii="Times New Roman" w:hAnsi="Times New Roman" w:cs="Times New Roman"/>
+        </w:rPr>
+        <w:t>functionalities that were developed i</w:t>
       </w:r>
       <w:r>
         <w:rPr>
@@ -20220,7 +20106,7 @@
         <w:rFonts w:ascii="Times New Roman" w:hAnsi="Times New Roman" w:cs="Times New Roman"/>
         <w:noProof/>
       </w:rPr>
-      <w:t>16</w:t>
+      <w:t>17</w:t>
     </w:r>
     <w:r>
       <w:rPr>
@@ -24198,7 +24084,7 @@
 </file>
 
 <file path=customXml/itemProps1.xml><?xml version="1.0" encoding="utf-8"?>
-<ds:datastoreItem xmlns:ds="http://schemas.openxmlformats.org/officeDocument/2006/customXml" ds:itemID="{C1CA27B7-6785-E144-89DE-1AA38B8E34D5}">
+<ds:datastoreItem xmlns:ds="http://schemas.openxmlformats.org/officeDocument/2006/customXml" ds:itemID="{52BC3F3F-53E5-454A-9EAE-0CF76F8FBD09}">
   <ds:schemaRefs>
     <ds:schemaRef ds:uri="http://schemas.openxmlformats.org/officeDocument/2006/bibliography"/>
   </ds:schemaRefs>

</xml_diff>